<commit_message>
fixed a mistake in a graph
</commit_message>
<xml_diff>
--- a/GAME2005 - Assignment 1 Report.docx
+++ b/GAME2005 - Assignment 1 Report.docx
@@ -486,27 +486,17 @@
         <w:rPr/>
       </w:pPr>
       <w:r>
-        <w:rPr>
-          <w:rtl w:val="0"/>
-        </w:rPr>
-      </w:r>
-    </w:p>
-    <w:p>
-      <w:pPr>
-        <w:rPr/>
-      </w:pPr>
-      <w:r>
         <w:rPr/>
         <w:drawing>
           <wp:inline distB="114300" distT="114300" distL="114300" distR="114300">
-            <wp:extent cx="5943600" cy="1384300"/>
+            <wp:extent cx="5943600" cy="1333500"/>
             <wp:effectExtent b="0" l="0" r="0" t="0"/>
-            <wp:docPr id="2" name="image1.png"/>
+            <wp:docPr id="1" name="image2.png"/>
             <a:graphic>
               <a:graphicData uri="http://schemas.openxmlformats.org/drawingml/2006/picture">
                 <pic:pic>
                   <pic:nvPicPr>
-                    <pic:cNvPr id="0" name="image1.png"/>
+                    <pic:cNvPr id="0" name="image2.png"/>
                     <pic:cNvPicPr preferRelativeResize="0"/>
                   </pic:nvPicPr>
                   <pic:blipFill>
@@ -519,7 +509,7 @@
                   <pic:spPr>
                     <a:xfrm>
                       <a:off x="0" y="0"/>
-                      <a:ext cx="5943600" cy="1384300"/>
+                      <a:ext cx="5943600" cy="1333500"/>
                     </a:xfrm>
                     <a:prstGeom prst="rect"/>
                     <a:ln/>
@@ -530,6 +520,16 @@
           </wp:inline>
         </w:drawing>
       </w:r>
+      <w:r>
+        <w:rPr>
+          <w:rtl w:val="0"/>
+        </w:rPr>
+      </w:r>
+    </w:p>
+    <w:p>
+      <w:pPr>
+        <w:rPr/>
+      </w:pPr>
       <w:r>
         <w:rPr>
           <w:rtl w:val="0"/>
@@ -936,12 +936,12 @@
             <wp:extent cx="6756208" cy="3215695"/>
             <wp:effectExtent b="0" l="0" r="0" t="0"/>
             <wp:wrapSquare wrapText="bothSides" distB="114300" distT="114300" distL="114300" distR="114300"/>
-            <wp:docPr id="1" name="image2.png"/>
+            <wp:docPr id="2" name="image1.png"/>
             <a:graphic>
               <a:graphicData uri="http://schemas.openxmlformats.org/drawingml/2006/picture">
                 <pic:pic>
                   <pic:nvPicPr>
-                    <pic:cNvPr id="0" name="image2.png"/>
+                    <pic:cNvPr id="0" name="image1.png"/>
                     <pic:cNvPicPr preferRelativeResize="0"/>
                   </pic:nvPicPr>
                   <pic:blipFill>

</xml_diff>